<commit_message>
School of arts uit contract gehaald
</commit_message>
<xml_diff>
--- a/StageSyllabus/Documenten/Stageovereenkomst AP_definitief.docx
+++ b/StageSyllabus/Documenten/Stageovereenkomst AP_definitief.docx
@@ -54,7 +54,7 @@
           <w:sz w:val="28"/>
           <w:szCs w:val="28"/>
         </w:rPr>
-        <w:t xml:space="preserve"> / School of Arts</w:t>
+        <w:t xml:space="preserve"> </w:t>
       </w:r>
       <w:r>
         <w:rPr>
@@ -62,7 +62,7 @@
           <w:sz w:val="28"/>
           <w:szCs w:val="28"/>
         </w:rPr>
-        <w:t>:</w:t>
+        <w:t xml:space="preserve"> </w:t>
       </w:r>
       <w:r>
         <w:rPr>
@@ -70,34 +70,36 @@
           <w:sz w:val="28"/>
           <w:szCs w:val="28"/>
         </w:rPr>
-        <w:t xml:space="preserve"> </w:t>
-      </w:r>
-      <w:r>
+        <w:t>Wetenschap en Techniek</w:t>
+      </w:r>
+    </w:p>
+    <w:p>
+      <w:pPr>
+        <w:spacing w:line="360" w:lineRule="auto"/>
         <w:rPr>
           <w:b/>
           <w:sz w:val="28"/>
           <w:szCs w:val="28"/>
         </w:rPr>
-        <w:t>Wetenschap en Techniek</w:t>
-      </w:r>
-    </w:p>
-    <w:p>
-      <w:pPr>
-        <w:spacing w:line="360" w:lineRule="auto"/>
+      </w:pPr>
+      <w:r>
         <w:rPr>
           <w:b/>
           <w:sz w:val="28"/>
           <w:szCs w:val="28"/>
         </w:rPr>
-      </w:pPr>
+        <w:t xml:space="preserve">Opleiding: </w:t>
+      </w:r>
       <w:r>
         <w:rPr>
           <w:b/>
           <w:sz w:val="28"/>
           <w:szCs w:val="28"/>
         </w:rPr>
-        <w:t xml:space="preserve">Opleiding: </w:t>
-      </w:r>
+        <w:t>elektronica-ict</w:t>
+      </w:r>
+      <w:bookmarkStart w:id="0" w:name="_GoBack"/>
+      <w:bookmarkEnd w:id="0"/>
     </w:p>
     <w:p>
       <w:pPr>
@@ -1987,8 +1989,6 @@
         </w:rPr>
         <w:t xml:space="preserve"> </w:t>
       </w:r>
-      <w:bookmarkStart w:id="0" w:name="_GoBack"/>
-      <w:bookmarkEnd w:id="0"/>
       <w:r>
         <w:rPr>
           <w:sz w:val="20"/>
@@ -7807,7 +7807,7 @@
 </file>
 
 <file path=customXml/itemProps1.xml><?xml version="1.0" encoding="utf-8"?>
-<ds:datastoreItem xmlns:ds="http://schemas.openxmlformats.org/officeDocument/2006/customXml" ds:itemID="{99BC01A2-CA63-46AC-B8A9-AE0716AEC0B2}">
+<ds:datastoreItem xmlns:ds="http://schemas.openxmlformats.org/officeDocument/2006/customXml" ds:itemID="{4CB9A27A-FF5E-43DE-B04D-7BA734E030DE}">
   <ds:schemaRefs>
     <ds:schemaRef ds:uri="http://schemas.openxmlformats.org/officeDocument/2006/bibliography"/>
   </ds:schemaRefs>

</xml_diff>